<commit_message>
resume update 19th August
</commit_message>
<xml_diff>
--- a/Ashwin_Gatla.docx
+++ b/Ashwin_Gatla.docx
@@ -1,6 +1,6 @@
 
 <file path=word/document.xml><?xml version="1.0" encoding="utf-8"?>
-<w:document xmlns:wpc="http://schemas.microsoft.com/office/word/2010/wordprocessingCanvas" xmlns:cx="http://schemas.microsoft.com/office/drawing/2014/chartex" xmlns:cx1="http://schemas.microsoft.com/office/drawing/2015/9/8/chartex" xmlns:cx2="http://schemas.microsoft.com/office/drawing/2015/10/21/chartex" xmlns:cx3="http://schemas.microsoft.com/office/drawing/2016/5/9/chartex" xmlns:cx4="http://schemas.microsoft.com/office/drawing/2016/5/10/chartex" xmlns:cx5="http://schemas.microsoft.com/office/drawing/2016/5/11/chartex" xmlns:cx6="http://schemas.microsoft.com/office/drawing/2016/5/12/chartex" xmlns:cx7="http://schemas.microsoft.com/office/drawing/2016/5/13/chartex" xmlns:cx8="http://schemas.microsoft.com/office/drawing/2016/5/14/chartex" xmlns:mc="http://schemas.openxmlformats.org/markup-compatibility/2006" xmlns:aink="http://schemas.microsoft.com/office/drawing/2016/ink" xmlns:am3d="http://schemas.microsoft.com/office/drawing/2017/model3d" xmlns:o="urn:schemas-microsoft-com:office:office" xmlns:oel="http://schemas.microsoft.com/office/2019/extlst" xmlns:r="http://schemas.openxmlformats.org/officeDocument/2006/relationships" xmlns:m="http://schemas.openxmlformats.org/officeDocument/2006/math" xmlns:v="urn:schemas-microsoft-com:vml" xmlns:wp14="http://schemas.microsoft.com/office/word/2010/wordprocessingDrawing" xmlns:wp="http://schemas.openxmlformats.org/drawingml/2006/wordprocessingDrawing" xmlns:w10="urn:schemas-microsoft-com:office:word" xmlns:w="http://schemas.openxmlformats.org/wordprocessingml/2006/main" xmlns:w14="http://schemas.microsoft.com/office/word/2010/wordml" xmlns:w15="http://schemas.microsoft.com/office/word/2012/wordml" xmlns:w16cex="http://schemas.microsoft.com/office/word/2018/wordml/cex" xmlns:w16cid="http://schemas.microsoft.com/office/word/2016/wordml/cid" xmlns:w16="http://schemas.microsoft.com/office/word/2018/wordml" xmlns:w16sdtdh="http://schemas.microsoft.com/office/word/2020/wordml/sdtdatahash" xmlns:w16se="http://schemas.microsoft.com/office/word/2015/wordml/symex" xmlns:wpg="http://schemas.microsoft.com/office/word/2010/wordprocessingGroup" xmlns:wpi="http://schemas.microsoft.com/office/word/2010/wordprocessingInk" xmlns:wne="http://schemas.microsoft.com/office/word/2006/wordml" xmlns:wps="http://schemas.microsoft.com/office/word/2010/wordprocessingShape" mc:Ignorable="w14 w15 w16se w16cid w16 w16cex w16sdtdh wp14">
+<w:document xmlns:wpc="http://schemas.microsoft.com/office/word/2010/wordprocessingCanvas" xmlns:cx="http://schemas.microsoft.com/office/drawing/2014/chartex" xmlns:cx1="http://schemas.microsoft.com/office/drawing/2015/9/8/chartex" xmlns:cx2="http://schemas.microsoft.com/office/drawing/2015/10/21/chartex" xmlns:cx3="http://schemas.microsoft.com/office/drawing/2016/5/9/chartex" xmlns:cx4="http://schemas.microsoft.com/office/drawing/2016/5/10/chartex" xmlns:cx5="http://schemas.microsoft.com/office/drawing/2016/5/11/chartex" xmlns:cx6="http://schemas.microsoft.com/office/drawing/2016/5/12/chartex" xmlns:cx7="http://schemas.microsoft.com/office/drawing/2016/5/13/chartex" xmlns:cx8="http://schemas.microsoft.com/office/drawing/2016/5/14/chartex" xmlns:mc="http://schemas.openxmlformats.org/markup-compatibility/2006" xmlns:aink="http://schemas.microsoft.com/office/drawing/2016/ink" xmlns:am3d="http://schemas.microsoft.com/office/drawing/2017/model3d" xmlns:o="urn:schemas-microsoft-com:office:office" xmlns:r="http://schemas.openxmlformats.org/officeDocument/2006/relationships" xmlns:m="http://schemas.openxmlformats.org/officeDocument/2006/math" xmlns:v="urn:schemas-microsoft-com:vml" xmlns:wp14="http://schemas.microsoft.com/office/word/2010/wordprocessingDrawing" xmlns:wp="http://schemas.openxmlformats.org/drawingml/2006/wordprocessingDrawing" xmlns:w10="urn:schemas-microsoft-com:office:word" xmlns:w="http://schemas.openxmlformats.org/wordprocessingml/2006/main" xmlns:w14="http://schemas.microsoft.com/office/word/2010/wordml" xmlns:w15="http://schemas.microsoft.com/office/word/2012/wordml" xmlns:w16cex="http://schemas.microsoft.com/office/word/2018/wordml/cex" xmlns:w16cid="http://schemas.microsoft.com/office/word/2016/wordml/cid" xmlns:w16="http://schemas.microsoft.com/office/word/2018/wordml" xmlns:w16sdtdh="http://schemas.microsoft.com/office/word/2020/wordml/sdtdatahash" xmlns:w16se="http://schemas.microsoft.com/office/word/2015/wordml/symex" xmlns:wpg="http://schemas.microsoft.com/office/word/2010/wordprocessingGroup" xmlns:wpi="http://schemas.microsoft.com/office/word/2010/wordprocessingInk" xmlns:wne="http://schemas.microsoft.com/office/word/2006/wordml" xmlns:wps="http://schemas.microsoft.com/office/word/2010/wordprocessingShape" mc:Ignorable="w14 w15 w16se w16cid w16 w16cex w16sdtdh wp14">
   <w:body>
     <w:p>
       <w:pPr>
@@ -435,27 +435,6 @@
     </w:p>
     <w:p>
       <w:pPr>
-        <w:spacing w:after="0" w:line="240" w:lineRule="auto"/>
-        <w:jc w:val="both"/>
-        <w:rPr>
-          <w:rFonts w:asciiTheme="minorHAnsi" w:eastAsia="Calibri" w:hAnsiTheme="minorHAnsi" w:cstheme="minorHAnsi"/>
-          <w:sz w:val="22"/>
-          <w:szCs w:val="22"/>
-          <w:highlight w:val="white"/>
-        </w:rPr>
-      </w:pPr>
-      <w:r>
-        <w:rPr>
-          <w:rFonts w:asciiTheme="minorHAnsi" w:eastAsia="Calibri" w:hAnsiTheme="minorHAnsi" w:cstheme="minorHAnsi"/>
-          <w:sz w:val="22"/>
-          <w:szCs w:val="22"/>
-          <w:highlight w:val="white"/>
-        </w:rPr>
-        <w:t>A team player with excellent communication skills, possess almost 11 years of IT Experience as Cloud/DevOps Engineer comprising of Linux and System Administration with major focus on AWS, Continuous Integration, Continuous Deployment, Configuration Management, Build/release Management and Virtualization technologies which also includes Troubleshooting and Performance issues.</w:t>
-      </w:r>
-    </w:p>
-    <w:p>
-      <w:pPr>
         <w:pStyle w:val="Default"/>
         <w:rPr>
           <w:rFonts w:asciiTheme="minorHAnsi" w:eastAsia="Calibri" w:hAnsiTheme="minorHAnsi" w:cstheme="minorHAnsi"/>
@@ -469,8 +448,28 @@
           <w:sz w:val="22"/>
           <w:szCs w:val="22"/>
         </w:rPr>
+        <w:t>Experienced professional with 11+ years in Configuration Management, Build and Release, and Troubleshooting. Proven expertise in ADE, Git, Ant, Jenkins, WebLogic, Shell Scripting, AWS, alongside certifications in Kubernetes, OCI, and Azure. Adept at optimizing software processes, managing complex environments, and driving seamless development operations. Strong problem-solving skills and collaborative mindset for delivering impactful results in dynamic settings.</w:t>
+      </w:r>
+      <w:r>
+        <w:rPr>
+          <w:rFonts w:asciiTheme="minorHAnsi" w:eastAsia="Calibri" w:hAnsiTheme="minorHAnsi" w:cstheme="minorHAnsi"/>
+          <w:sz w:val="22"/>
+          <w:szCs w:val="22"/>
+        </w:rPr>
         <w:t xml:space="preserve"> </w:t>
       </w:r>
+    </w:p>
+    <w:p>
+      <w:pPr>
+        <w:spacing w:after="0" w:line="240" w:lineRule="auto"/>
+        <w:jc w:val="both"/>
+        <w:rPr>
+          <w:rFonts w:asciiTheme="minorHAnsi" w:eastAsia="Calibri" w:hAnsiTheme="minorHAnsi" w:cstheme="minorHAnsi"/>
+          <w:color w:val="000000"/>
+          <w:sz w:val="22"/>
+          <w:szCs w:val="22"/>
+        </w:rPr>
+      </w:pPr>
     </w:p>
     <w:p>
       <w:pPr>
@@ -494,7 +493,7 @@
           <w:sz w:val="22"/>
           <w:szCs w:val="22"/>
         </w:rPr>
-        <w:t xml:space="preserve">Good experience on Amazon AWS IAM Service: IAM Policies, Roles, Users, Groups, AWS Access Keys. </w:t>
+        <w:t>Proficient in managing EC2 instances, configuring auto-scaling groups, and optimizing instances for cost and performance.</w:t>
       </w:r>
     </w:p>
     <w:p>
@@ -519,7 +518,7 @@
           <w:sz w:val="22"/>
           <w:szCs w:val="22"/>
         </w:rPr>
-        <w:t>Experienced in an environment of Amazon Web Services (AWS) products gained good knowledge in Elastic Cloud Computing, Simple Storage Services, Glacier, Block Storage, Elastic Beanstalk, Virtual Private cloud, Load balancing, Relational Database Service, and Cloud Watch.</w:t>
+        <w:t>Utilized Amazon S3 for scalable and durable object storage, implementing lifecycle policies to manage data storage costs.</w:t>
       </w:r>
     </w:p>
     <w:p>
@@ -544,7 +543,178 @@
           <w:sz w:val="22"/>
           <w:szCs w:val="22"/>
         </w:rPr>
-        <w:t>In IT industry experience working as DevOps Engineer and CI/CD AWS Cloud, Software Development, Configuration Management, Build, Deploy and Release management in automation and Linux system administration.</w:t>
+        <w:t>Set up and configured Amazon RDS databases for various applications, including automated backups and high availability configurations.</w:t>
+      </w:r>
+    </w:p>
+    <w:p>
+      <w:pPr>
+        <w:numPr>
+          <w:ilvl w:val="0"/>
+          <w:numId w:val="2"/>
+        </w:numPr>
+        <w:spacing w:after="0" w:line="240" w:lineRule="auto"/>
+        <w:jc w:val="both"/>
+        <w:rPr>
+          <w:rFonts w:asciiTheme="minorHAnsi" w:eastAsia="Calibri" w:hAnsiTheme="minorHAnsi" w:cstheme="minorHAnsi"/>
+          <w:color w:val="000000"/>
+          <w:sz w:val="22"/>
+          <w:szCs w:val="22"/>
+        </w:rPr>
+      </w:pPr>
+      <w:r>
+        <w:rPr>
+          <w:rFonts w:asciiTheme="minorHAnsi" w:eastAsia="Calibri" w:hAnsiTheme="minorHAnsi" w:cstheme="minorHAnsi"/>
+          <w:color w:val="000000"/>
+          <w:sz w:val="22"/>
+          <w:szCs w:val="22"/>
+        </w:rPr>
+        <w:t>Designed and implemented VPCs (Virtual Private Clouds) to isolate and secure applications, utilizing security groups and Network ACLs for access control.</w:t>
+      </w:r>
+    </w:p>
+    <w:p>
+      <w:pPr>
+        <w:numPr>
+          <w:ilvl w:val="0"/>
+          <w:numId w:val="2"/>
+        </w:numPr>
+        <w:spacing w:after="0" w:line="240" w:lineRule="auto"/>
+        <w:jc w:val="both"/>
+        <w:rPr>
+          <w:rFonts w:asciiTheme="minorHAnsi" w:eastAsia="Calibri" w:hAnsiTheme="minorHAnsi" w:cstheme="minorHAnsi"/>
+          <w:color w:val="000000"/>
+          <w:sz w:val="22"/>
+          <w:szCs w:val="22"/>
+        </w:rPr>
+      </w:pPr>
+      <w:r>
+        <w:rPr>
+          <w:rFonts w:asciiTheme="minorHAnsi" w:eastAsia="Calibri" w:hAnsiTheme="minorHAnsi" w:cstheme="minorHAnsi"/>
+          <w:color w:val="000000"/>
+          <w:sz w:val="22"/>
+          <w:szCs w:val="22"/>
+        </w:rPr>
+        <w:t>Configured AWS Identity and Access Management (IAM) roles and policies to manage user access and permissions effectively.</w:t>
+      </w:r>
+    </w:p>
+    <w:p>
+      <w:pPr>
+        <w:numPr>
+          <w:ilvl w:val="0"/>
+          <w:numId w:val="2"/>
+        </w:numPr>
+        <w:spacing w:after="0" w:line="240" w:lineRule="auto"/>
+        <w:jc w:val="both"/>
+        <w:rPr>
+          <w:rFonts w:asciiTheme="minorHAnsi" w:eastAsia="Calibri" w:hAnsiTheme="minorHAnsi" w:cstheme="minorHAnsi"/>
+          <w:color w:val="000000"/>
+          <w:sz w:val="22"/>
+          <w:szCs w:val="22"/>
+        </w:rPr>
+      </w:pPr>
+      <w:r>
+        <w:rPr>
+          <w:rFonts w:asciiTheme="minorHAnsi" w:eastAsia="Calibri" w:hAnsiTheme="minorHAnsi" w:cstheme="minorHAnsi"/>
+          <w:color w:val="000000"/>
+          <w:sz w:val="22"/>
+          <w:szCs w:val="22"/>
+        </w:rPr>
+        <w:t>Set up monitoring and alerting using Amazon CloudWatch, creating custom dashboards to visualize resource utilization and application performance.</w:t>
+      </w:r>
+    </w:p>
+    <w:p>
+      <w:pPr>
+        <w:numPr>
+          <w:ilvl w:val="0"/>
+          <w:numId w:val="2"/>
+        </w:numPr>
+        <w:spacing w:after="0" w:line="240" w:lineRule="auto"/>
+        <w:jc w:val="both"/>
+        <w:rPr>
+          <w:rFonts w:asciiTheme="minorHAnsi" w:eastAsia="Calibri" w:hAnsiTheme="minorHAnsi" w:cstheme="minorHAnsi"/>
+          <w:color w:val="000000"/>
+          <w:sz w:val="22"/>
+          <w:szCs w:val="22"/>
+        </w:rPr>
+      </w:pPr>
+      <w:r>
+        <w:rPr>
+          <w:rFonts w:asciiTheme="minorHAnsi" w:eastAsia="Calibri" w:hAnsiTheme="minorHAnsi" w:cstheme="minorHAnsi"/>
+          <w:color w:val="000000"/>
+          <w:sz w:val="22"/>
+          <w:szCs w:val="22"/>
+        </w:rPr>
+        <w:t>Orchestrated containerized applications using Amazon ECS and Kubernetes on Amazon EKS, optimizing resource allocation and scaling strategies.</w:t>
+      </w:r>
+    </w:p>
+    <w:p>
+      <w:pPr>
+        <w:numPr>
+          <w:ilvl w:val="0"/>
+          <w:numId w:val="2"/>
+        </w:numPr>
+        <w:spacing w:after="0" w:line="240" w:lineRule="auto"/>
+        <w:jc w:val="both"/>
+        <w:rPr>
+          <w:rFonts w:asciiTheme="minorHAnsi" w:eastAsia="Calibri" w:hAnsiTheme="minorHAnsi" w:cstheme="minorHAnsi"/>
+          <w:color w:val="000000"/>
+          <w:sz w:val="22"/>
+          <w:szCs w:val="22"/>
+        </w:rPr>
+      </w:pPr>
+      <w:r>
+        <w:rPr>
+          <w:rFonts w:asciiTheme="minorHAnsi" w:eastAsia="Calibri" w:hAnsiTheme="minorHAnsi" w:cstheme="minorHAnsi"/>
+          <w:color w:val="000000"/>
+          <w:sz w:val="22"/>
+          <w:szCs w:val="22"/>
+        </w:rPr>
+        <w:t>Utilized Amazon ECR for secure container image storage and distribution.</w:t>
+      </w:r>
+    </w:p>
+    <w:p>
+      <w:pPr>
+        <w:numPr>
+          <w:ilvl w:val="0"/>
+          <w:numId w:val="2"/>
+        </w:numPr>
+        <w:spacing w:after="0" w:line="240" w:lineRule="auto"/>
+        <w:jc w:val="both"/>
+        <w:rPr>
+          <w:rFonts w:asciiTheme="minorHAnsi" w:eastAsia="Calibri" w:hAnsiTheme="minorHAnsi" w:cstheme="minorHAnsi"/>
+          <w:color w:val="000000"/>
+          <w:sz w:val="22"/>
+          <w:szCs w:val="22"/>
+          <w:highlight w:val="white"/>
+        </w:rPr>
+      </w:pPr>
+      <w:r>
+        <w:rPr>
+          <w:rFonts w:asciiTheme="minorHAnsi" w:eastAsia="Calibri" w:hAnsiTheme="minorHAnsi" w:cstheme="minorHAnsi"/>
+          <w:color w:val="000000"/>
+          <w:sz w:val="22"/>
+          <w:szCs w:val="22"/>
+        </w:rPr>
+        <w:t>Experience in writing Docker files with best</w:t>
+      </w:r>
+      <w:r>
+        <w:rPr>
+          <w:rFonts w:asciiTheme="minorHAnsi" w:eastAsia="Calibri" w:hAnsiTheme="minorHAnsi" w:cstheme="minorHAnsi"/>
+          <w:color w:val="000000"/>
+          <w:sz w:val="22"/>
+          <w:szCs w:val="22"/>
+          <w:highlight w:val="white"/>
+        </w:rPr>
+        <w:t xml:space="preserve"> practices along with Docker container manage</w:t>
+      </w:r>
+      <w:r>
+        <w:rPr>
+          <w:rFonts w:asciiTheme="minorHAnsi" w:eastAsia="Calibri" w:hAnsiTheme="minorHAnsi" w:cstheme="minorHAnsi"/>
+          <w:color w:val="000000"/>
+          <w:sz w:val="22"/>
+          <w:szCs w:val="22"/>
+          <w:highlight w:val="white"/>
+        </w:rPr>
+        <w:t>ment along with volumes, container-based DB and services.</w:t>
       </w:r>
     </w:p>
     <w:p>
@@ -569,9 +739,18 @@
           <w:color w:val="000000"/>
           <w:sz w:val="22"/>
           <w:szCs w:val="22"/>
-          <w:highlight w:val="white"/>
-        </w:rPr>
-        <w:t>Experience in writing Docker files with best practices along with Docker container management along with volumes, container-based DB and services.</w:t>
+        </w:rPr>
+        <w:t xml:space="preserve">Experience in Creating and writing Shell scripts (Bash), Python and Power Shell for automating </w:t>
+      </w:r>
+      <w:r>
+        <w:rPr>
+          <w:rFonts w:asciiTheme="minorHAnsi" w:eastAsia="Calibri" w:hAnsiTheme="minorHAnsi" w:cstheme="minorHAnsi"/>
+          <w:color w:val="000000"/>
+          <w:sz w:val="22"/>
+          <w:szCs w:val="22"/>
+          <w:highlight w:val="white"/>
+        </w:rPr>
+        <w:t>tasks.</w:t>
       </w:r>
     </w:p>
     <w:p>
@@ -596,18 +775,9 @@
           <w:color w:val="000000"/>
           <w:sz w:val="22"/>
           <w:szCs w:val="22"/>
-        </w:rPr>
-        <w:t xml:space="preserve">Experience in Creating and writing Shell scripts (Bash), Python and Power Shell for automating </w:t>
-      </w:r>
-      <w:r>
-        <w:rPr>
-          <w:rFonts w:asciiTheme="minorHAnsi" w:eastAsia="Calibri" w:hAnsiTheme="minorHAnsi" w:cstheme="minorHAnsi"/>
-          <w:color w:val="000000"/>
-          <w:sz w:val="22"/>
-          <w:szCs w:val="22"/>
-          <w:highlight w:val="white"/>
-        </w:rPr>
-        <w:t>tasks.</w:t>
+          <w:highlight w:val="white"/>
+        </w:rPr>
+        <w:t>Experience in Installation, Configuration and Administration of RedHat Enterprise Linux, CentOS.</w:t>
       </w:r>
     </w:p>
     <w:p>
@@ -634,7 +804,7 @@
           <w:szCs w:val="22"/>
           <w:highlight w:val="white"/>
         </w:rPr>
-        <w:t>Experience in Installation, Configuration and Administration of RedHat Enterprise Linux, CentOS.</w:t>
+        <w:t xml:space="preserve">Experienced in documenting technical information for support knowledge base. </w:t>
       </w:r>
     </w:p>
     <w:p>
@@ -661,7 +831,7 @@
           <w:szCs w:val="22"/>
           <w:highlight w:val="white"/>
         </w:rPr>
-        <w:t xml:space="preserve">Experienced in documenting technical information for support knowledge base. </w:t>
+        <w:t xml:space="preserve">Enabled SSL (Secure Socket Layer) with for Webserver, Plugins and Application Server. </w:t>
       </w:r>
     </w:p>
     <w:p>
@@ -688,34 +858,27 @@
           <w:szCs w:val="22"/>
           <w:highlight w:val="white"/>
         </w:rPr>
-        <w:t xml:space="preserve">Enabled SSL (Secure Socket Layer) with for Webserver, Plugins and Application Server. </w:t>
-      </w:r>
-    </w:p>
-    <w:p>
-      <w:pPr>
-        <w:numPr>
-          <w:ilvl w:val="0"/>
-          <w:numId w:val="2"/>
-        </w:numPr>
-        <w:spacing w:after="0"/>
-        <w:jc w:val="both"/>
-        <w:rPr>
-          <w:rFonts w:asciiTheme="minorHAnsi" w:eastAsia="Calibri" w:hAnsiTheme="minorHAnsi" w:cstheme="minorHAnsi"/>
-          <w:color w:val="000000"/>
-          <w:sz w:val="22"/>
-          <w:szCs w:val="22"/>
-          <w:highlight w:val="white"/>
-        </w:rPr>
-      </w:pPr>
-      <w:r>
-        <w:rPr>
-          <w:rFonts w:asciiTheme="minorHAnsi" w:eastAsia="Calibri" w:hAnsiTheme="minorHAnsi" w:cstheme="minorHAnsi"/>
-          <w:color w:val="000000"/>
-          <w:sz w:val="22"/>
-          <w:szCs w:val="22"/>
-          <w:highlight w:val="white"/>
-        </w:rPr>
-        <w:t xml:space="preserve">Extensively worked on Jenkins for continuous integration and for End-to-End automation for all Build and deployments. </w:t>
+        <w:t xml:space="preserve">Extensively worked on </w:t>
+      </w:r>
+      <w:r>
+        <w:rPr>
+          <w:rFonts w:asciiTheme="minorHAnsi" w:eastAsia="Calibri" w:hAnsiTheme="minorHAnsi" w:cstheme="minorHAnsi"/>
+          <w:color w:val="000000"/>
+          <w:sz w:val="22"/>
+          <w:szCs w:val="22"/>
+          <w:highlight w:val="white"/>
+        </w:rPr>
+        <w:t>Jenkins</w:t>
+      </w:r>
+      <w:r>
+        <w:rPr>
+          <w:rFonts w:asciiTheme="minorHAnsi" w:eastAsia="Calibri" w:hAnsiTheme="minorHAnsi" w:cstheme="minorHAnsi"/>
+          <w:color w:val="000000"/>
+          <w:sz w:val="22"/>
+          <w:szCs w:val="22"/>
+          <w:highlight w:val="white"/>
+        </w:rPr>
+        <w:t xml:space="preserve"> for continuous integration and for End-to-End automation for all Build and deployments. </w:t>
       </w:r>
     </w:p>
     <w:p>
@@ -739,7 +902,58 @@
           <w:szCs w:val="22"/>
           <w:highlight w:val="white"/>
         </w:rPr>
-        <w:t xml:space="preserve">Maintained over 500 jobs in Jenkins from 10 different Application teams for over 4-5 releases in parallel. In the process of achieving Continuous Integration. </w:t>
+        <w:t xml:space="preserve">Maintained over 500 jobs in </w:t>
+      </w:r>
+      <w:r>
+        <w:rPr>
+          <w:rFonts w:asciiTheme="minorHAnsi" w:eastAsia="Calibri" w:hAnsiTheme="minorHAnsi" w:cstheme="minorHAnsi"/>
+          <w:sz w:val="22"/>
+          <w:szCs w:val="22"/>
+          <w:highlight w:val="white"/>
+        </w:rPr>
+        <w:t>Jenkins</w:t>
+      </w:r>
+      <w:r>
+        <w:rPr>
+          <w:rFonts w:asciiTheme="minorHAnsi" w:eastAsia="Calibri" w:hAnsiTheme="minorHAnsi" w:cstheme="minorHAnsi"/>
+          <w:sz w:val="22"/>
+          <w:szCs w:val="22"/>
+          <w:highlight w:val="white"/>
+        </w:rPr>
+        <w:t xml:space="preserve"> from 10 different Application teams for over 4-5 releases in parallel. In the process of achieving Co</w:t>
+      </w:r>
+      <w:r>
+        <w:rPr>
+          <w:rFonts w:asciiTheme="minorHAnsi" w:eastAsia="Calibri" w:hAnsiTheme="minorHAnsi" w:cstheme="minorHAnsi"/>
+          <w:sz w:val="22"/>
+          <w:szCs w:val="22"/>
+          <w:highlight w:val="white"/>
+        </w:rPr>
+        <w:t xml:space="preserve">ntinuous Integration. </w:t>
+      </w:r>
+    </w:p>
+    <w:p>
+      <w:pPr>
+        <w:pStyle w:val="Default"/>
+        <w:numPr>
+          <w:ilvl w:val="0"/>
+          <w:numId w:val="2"/>
+        </w:numPr>
+        <w:rPr>
+          <w:rFonts w:asciiTheme="minorHAnsi" w:eastAsia="Calibri" w:hAnsiTheme="minorHAnsi" w:cstheme="minorHAnsi"/>
+          <w:sz w:val="22"/>
+          <w:szCs w:val="22"/>
+          <w:highlight w:val="white"/>
+        </w:rPr>
+      </w:pPr>
+      <w:r>
+        <w:rPr>
+          <w:rFonts w:asciiTheme="minorHAnsi" w:eastAsia="Calibri" w:hAnsiTheme="minorHAnsi" w:cstheme="minorHAnsi"/>
+          <w:sz w:val="22"/>
+          <w:szCs w:val="22"/>
+          <w:highlight w:val="white"/>
+        </w:rPr>
+        <w:t>Experience in environment management and troubleshooting application integration issues in Order management</w:t>
       </w:r>
     </w:p>
     <w:p>
@@ -791,7 +1005,17 @@
           <w:szCs w:val="22"/>
           <w:highlight w:val="white"/>
         </w:rPr>
-        <w:t>Passionate about staying up-to-date with the latest industry trends and emerging technologies, and always eager to explore and implement new solutions to enhance system performance and security</w:t>
+        <w:t xml:space="preserve">Passionate about staying </w:t>
+      </w:r>
+      <w:r>
+        <w:rPr>
+          <w:rFonts w:asciiTheme="minorHAnsi" w:eastAsia="Calibri" w:hAnsiTheme="minorHAnsi" w:cstheme="minorHAnsi"/>
+          <w:color w:val="000000"/>
+          <w:sz w:val="22"/>
+          <w:szCs w:val="22"/>
+          <w:highlight w:val="white"/>
+        </w:rPr>
+        <w:t>up-to-date with the latest industry trends and emerging technologies, and always eager to explore and implement new solutions to enhance system performance and security</w:t>
       </w:r>
     </w:p>
     <w:p>
@@ -1090,6 +1314,7 @@
           <w:szCs w:val="22"/>
           <w:u w:val="single"/>
         </w:rPr>
+        <w:lastRenderedPageBreak/>
         <w:t>Accomplishments:</w:t>
       </w:r>
     </w:p>
@@ -1195,72 +1420,19 @@
           <w:color w:val="000000"/>
           <w:sz w:val="22"/>
           <w:szCs w:val="22"/>
+        </w:rPr>
+      </w:pPr>
+      <w:r>
+        <w:rPr>
+          <w:rFonts w:asciiTheme="minorHAnsi" w:eastAsia="Calibri" w:hAnsiTheme="minorHAnsi" w:cstheme="minorHAnsi"/>
+          <w:b/>
+          <w:color w:val="000000"/>
+          <w:sz w:val="22"/>
+          <w:szCs w:val="22"/>
           <w:u w:val="single"/>
         </w:rPr>
-      </w:pPr>
-    </w:p>
-    <w:p>
-      <w:pPr>
-        <w:tabs>
-          <w:tab w:val="left" w:pos="2652"/>
-        </w:tabs>
-        <w:jc w:val="both"/>
-        <w:rPr>
-          <w:rFonts w:asciiTheme="minorHAnsi" w:eastAsia="Calibri" w:hAnsiTheme="minorHAnsi" w:cstheme="minorHAnsi"/>
-          <w:b/>
-          <w:color w:val="000000"/>
-          <w:sz w:val="22"/>
-          <w:szCs w:val="22"/>
-          <w:u w:val="single"/>
-        </w:rPr>
-      </w:pPr>
-    </w:p>
-    <w:p>
-      <w:pPr>
-        <w:tabs>
-          <w:tab w:val="left" w:pos="2652"/>
-        </w:tabs>
-        <w:jc w:val="both"/>
-        <w:rPr>
-          <w:rFonts w:asciiTheme="minorHAnsi" w:eastAsia="Calibri" w:hAnsiTheme="minorHAnsi" w:cstheme="minorHAnsi"/>
-          <w:b/>
-          <w:color w:val="000000"/>
-          <w:sz w:val="22"/>
-          <w:szCs w:val="22"/>
-          <w:u w:val="single"/>
-        </w:rPr>
-      </w:pPr>
-    </w:p>
-    <w:p>
-      <w:pPr>
-        <w:tabs>
-          <w:tab w:val="left" w:pos="2652"/>
-        </w:tabs>
-        <w:jc w:val="both"/>
-        <w:rPr>
-          <w:rFonts w:asciiTheme="minorHAnsi" w:eastAsia="Calibri" w:hAnsiTheme="minorHAnsi" w:cstheme="minorHAnsi"/>
-          <w:b/>
-          <w:color w:val="000000"/>
-          <w:sz w:val="22"/>
-          <w:szCs w:val="22"/>
-          <w:u w:val="single"/>
-        </w:rPr>
-      </w:pPr>
-    </w:p>
-    <w:p>
-      <w:pPr>
-        <w:tabs>
-          <w:tab w:val="left" w:pos="2652"/>
-        </w:tabs>
-        <w:jc w:val="both"/>
-        <w:rPr>
-          <w:rFonts w:asciiTheme="minorHAnsi" w:eastAsia="Calibri" w:hAnsiTheme="minorHAnsi" w:cstheme="minorHAnsi"/>
-          <w:b/>
-          <w:color w:val="000000"/>
-          <w:sz w:val="22"/>
-          <w:szCs w:val="22"/>
-        </w:rPr>
-      </w:pPr>
+        <w:br/>
+      </w:r>
       <w:r>
         <w:rPr>
           <w:rFonts w:asciiTheme="minorHAnsi" w:eastAsia="Calibri" w:hAnsiTheme="minorHAnsi" w:cstheme="minorHAnsi"/>
@@ -1368,7 +1540,17 @@
                 <w:sz w:val="22"/>
                 <w:szCs w:val="22"/>
               </w:rPr>
-              <w:t>AWS, Oracle Cloud Infrastructure</w:t>
+              <w:t xml:space="preserve">AWS, Oracle </w:t>
+            </w:r>
+            <w:r>
+              <w:rPr>
+                <w:rFonts w:asciiTheme="minorHAnsi" w:eastAsia="Calibri" w:hAnsiTheme="minorHAnsi" w:cstheme="minorHAnsi"/>
+                <w:b/>
+                <w:color w:val="000000"/>
+                <w:sz w:val="22"/>
+                <w:szCs w:val="22"/>
+              </w:rPr>
+              <w:t>Cloud Infrastructure</w:t>
             </w:r>
           </w:p>
         </w:tc>
@@ -1934,7 +2116,7 @@
                 <w:sz w:val="22"/>
                 <w:szCs w:val="22"/>
               </w:rPr>
-              <w:t>Splunk</w:t>
+              <w:t>Prometheus, Cloud Watch</w:t>
             </w:r>
           </w:p>
         </w:tc>
@@ -2212,7 +2394,17 @@
           <w:sz w:val="22"/>
           <w:szCs w:val="22"/>
         </w:rPr>
-        <w:t>Roles &amp; Responsibilities:</w:t>
+        <w:t xml:space="preserve">Roles &amp; </w:t>
+      </w:r>
+      <w:r>
+        <w:rPr>
+          <w:rFonts w:asciiTheme="minorHAnsi" w:eastAsia="Calibri" w:hAnsiTheme="minorHAnsi" w:cstheme="minorHAnsi"/>
+          <w:b/>
+          <w:color w:val="000000"/>
+          <w:sz w:val="22"/>
+          <w:szCs w:val="22"/>
+        </w:rPr>
+        <w:t>Responsibilities:</w:t>
       </w:r>
     </w:p>
     <w:p>
@@ -2237,7 +2429,34 @@
           <w:sz w:val="22"/>
           <w:szCs w:val="22"/>
         </w:rPr>
-        <w:t>Procuring EC2 instances (VM’s) from AWS console and assigning them to multiple sprint teams.</w:t>
+        <w:t>Installing docker and setup automated Jenkins jobs for builds</w:t>
+      </w:r>
+      <w:r>
+        <w:rPr>
+          <w:rFonts w:asciiTheme="minorHAnsi" w:eastAsia="Calibri" w:hAnsiTheme="minorHAnsi" w:cstheme="minorHAnsi"/>
+          <w:color w:val="000000"/>
+          <w:sz w:val="22"/>
+          <w:szCs w:val="22"/>
+        </w:rPr>
+        <w:t xml:space="preserve"> and deployments in </w:t>
+      </w:r>
+      <w:r>
+        <w:rPr>
+          <w:rFonts w:asciiTheme="minorHAnsi" w:eastAsia="Calibri" w:hAnsiTheme="minorHAnsi" w:cstheme="minorHAnsi"/>
+          <w:color w:val="000000"/>
+          <w:sz w:val="22"/>
+          <w:szCs w:val="22"/>
+        </w:rPr>
+        <w:t>Development</w:t>
+      </w:r>
+      <w:r>
+        <w:rPr>
+          <w:rFonts w:asciiTheme="minorHAnsi" w:eastAsia="Calibri" w:hAnsiTheme="minorHAnsi" w:cstheme="minorHAnsi"/>
+          <w:color w:val="000000"/>
+          <w:sz w:val="22"/>
+          <w:szCs w:val="22"/>
+        </w:rPr>
+        <w:t xml:space="preserve"> and QA environments</w:t>
       </w:r>
     </w:p>
     <w:p>
@@ -2262,7 +2481,25 @@
           <w:sz w:val="22"/>
           <w:szCs w:val="22"/>
         </w:rPr>
-        <w:t>Installing docker and setup automated Jenkins jobs for builds.</w:t>
+        <w:t xml:space="preserve">Responsible for design and maintenance of the GIT </w:t>
+      </w:r>
+      <w:r>
+        <w:rPr>
+          <w:rFonts w:asciiTheme="minorHAnsi" w:eastAsia="Calibri" w:hAnsiTheme="minorHAnsi" w:cstheme="minorHAnsi"/>
+          <w:color w:val="000000"/>
+          <w:sz w:val="22"/>
+          <w:szCs w:val="22"/>
+        </w:rPr>
+        <w:t xml:space="preserve">and ADE </w:t>
+      </w:r>
+      <w:r>
+        <w:rPr>
+          <w:rFonts w:asciiTheme="minorHAnsi" w:eastAsia="Calibri" w:hAnsiTheme="minorHAnsi" w:cstheme="minorHAnsi"/>
+          <w:color w:val="000000"/>
+          <w:sz w:val="22"/>
+          <w:szCs w:val="22"/>
+        </w:rPr>
+        <w:t>Repositories</w:t>
       </w:r>
     </w:p>
     <w:p>
@@ -2287,7 +2524,34 @@
           <w:sz w:val="22"/>
           <w:szCs w:val="22"/>
         </w:rPr>
-        <w:t>Responsible for design and maintenance of the GIT Repositories and the access control strategies.</w:t>
+        <w:t xml:space="preserve">Followed Blue – Green Deployment in </w:t>
+      </w:r>
+      <w:r>
+        <w:rPr>
+          <w:rFonts w:asciiTheme="minorHAnsi" w:eastAsia="Calibri" w:hAnsiTheme="minorHAnsi" w:cstheme="minorHAnsi"/>
+          <w:color w:val="000000"/>
+          <w:sz w:val="22"/>
+          <w:szCs w:val="22"/>
+        </w:rPr>
+        <w:t>QA</w:t>
+      </w:r>
+      <w:r>
+        <w:rPr>
+          <w:rFonts w:asciiTheme="minorHAnsi" w:eastAsia="Calibri" w:hAnsiTheme="minorHAnsi" w:cstheme="minorHAnsi"/>
+          <w:color w:val="000000"/>
+          <w:sz w:val="22"/>
+          <w:szCs w:val="22"/>
+        </w:rPr>
+        <w:t xml:space="preserve"> envir</w:t>
+      </w:r>
+      <w:r>
+        <w:rPr>
+          <w:rFonts w:asciiTheme="minorHAnsi" w:eastAsia="Calibri" w:hAnsiTheme="minorHAnsi" w:cstheme="minorHAnsi"/>
+          <w:color w:val="000000"/>
+          <w:sz w:val="22"/>
+          <w:szCs w:val="22"/>
+        </w:rPr>
+        <w:t>onments</w:t>
       </w:r>
     </w:p>
     <w:p>
@@ -2312,7 +2576,79 @@
           <w:sz w:val="22"/>
           <w:szCs w:val="22"/>
         </w:rPr>
-        <w:t>Deployed microservices on Oracle OCI.</w:t>
+        <w:t>Co</w:t>
+      </w:r>
+      <w:r>
+        <w:rPr>
+          <w:rFonts w:asciiTheme="minorHAnsi" w:eastAsia="Calibri" w:hAnsiTheme="minorHAnsi" w:cstheme="minorHAnsi"/>
+          <w:color w:val="000000"/>
+          <w:sz w:val="22"/>
+          <w:szCs w:val="22"/>
+        </w:rPr>
+        <w:t>llaborating</w:t>
+      </w:r>
+      <w:r>
+        <w:rPr>
+          <w:rFonts w:asciiTheme="minorHAnsi" w:eastAsia="Calibri" w:hAnsiTheme="minorHAnsi" w:cstheme="minorHAnsi"/>
+          <w:color w:val="000000"/>
+          <w:sz w:val="22"/>
+          <w:szCs w:val="22"/>
+        </w:rPr>
+        <w:t xml:space="preserve"> with dev </w:t>
+      </w:r>
+      <w:r>
+        <w:rPr>
+          <w:rFonts w:asciiTheme="minorHAnsi" w:eastAsia="Calibri" w:hAnsiTheme="minorHAnsi" w:cstheme="minorHAnsi"/>
+          <w:color w:val="000000"/>
+          <w:sz w:val="22"/>
+          <w:szCs w:val="22"/>
+        </w:rPr>
+        <w:t xml:space="preserve">and QA </w:t>
+      </w:r>
+      <w:r>
+        <w:rPr>
+          <w:rFonts w:asciiTheme="minorHAnsi" w:eastAsia="Calibri" w:hAnsiTheme="minorHAnsi" w:cstheme="minorHAnsi"/>
+          <w:color w:val="000000"/>
+          <w:sz w:val="22"/>
+          <w:szCs w:val="22"/>
+        </w:rPr>
+        <w:t>team for their Infra and build issues</w:t>
+      </w:r>
+      <w:r>
+        <w:rPr>
+          <w:rFonts w:asciiTheme="minorHAnsi" w:eastAsia="Calibri" w:hAnsiTheme="minorHAnsi" w:cstheme="minorHAnsi"/>
+          <w:color w:val="000000"/>
+          <w:sz w:val="22"/>
+          <w:szCs w:val="22"/>
+        </w:rPr>
+        <w:t>,</w:t>
+      </w:r>
+      <w:r>
+        <w:rPr>
+          <w:rFonts w:asciiTheme="minorHAnsi" w:eastAsia="Calibri" w:hAnsiTheme="minorHAnsi" w:cstheme="minorHAnsi"/>
+          <w:color w:val="000000"/>
+          <w:sz w:val="22"/>
+          <w:szCs w:val="22"/>
+        </w:rPr>
+        <w:t xml:space="preserve"> </w:t>
+      </w:r>
+      <w:r>
+        <w:rPr>
+          <w:rFonts w:asciiTheme="minorHAnsi" w:eastAsia="Calibri" w:hAnsiTheme="minorHAnsi" w:cstheme="minorHAnsi"/>
+          <w:color w:val="000000"/>
+          <w:sz w:val="22"/>
+          <w:szCs w:val="22"/>
+        </w:rPr>
+        <w:t>t</w:t>
+      </w:r>
+      <w:r>
+        <w:rPr>
+          <w:rFonts w:asciiTheme="minorHAnsi" w:eastAsia="Calibri" w:hAnsiTheme="minorHAnsi" w:cstheme="minorHAnsi"/>
+          <w:color w:val="000000"/>
+          <w:sz w:val="22"/>
+          <w:szCs w:val="22"/>
+        </w:rPr>
+        <w:t>roubleshooting and fixing.</w:t>
       </w:r>
     </w:p>
     <w:p>
@@ -2337,7 +2673,7 @@
           <w:sz w:val="22"/>
           <w:szCs w:val="22"/>
         </w:rPr>
-        <w:t>Created IAM roles in OCI/AWS.</w:t>
+        <w:t>Installed and configured GIT and communicating with the repositories in GitLab.</w:t>
       </w:r>
     </w:p>
     <w:p>
@@ -2362,7 +2698,16 @@
           <w:sz w:val="22"/>
           <w:szCs w:val="22"/>
         </w:rPr>
-        <w:t>Routed traffic using OLB. (Oracle Load Balancer in OCI).</w:t>
+        <w:t>Used the version control system GIT to access the repositories and used in coordi</w:t>
+      </w:r>
+      <w:r>
+        <w:rPr>
+          <w:rFonts w:asciiTheme="minorHAnsi" w:eastAsia="Calibri" w:hAnsiTheme="minorHAnsi" w:cstheme="minorHAnsi"/>
+          <w:color w:val="000000"/>
+          <w:sz w:val="22"/>
+          <w:szCs w:val="22"/>
+        </w:rPr>
+        <w:t>nating with CI tools.</w:t>
       </w:r>
     </w:p>
     <w:p>
@@ -2387,7 +2732,7 @@
           <w:sz w:val="22"/>
           <w:szCs w:val="22"/>
         </w:rPr>
-        <w:t>Created VCN for private cloud network and created subnets.</w:t>
+        <w:t>Integrated maven with GIT to manage and deploy project related tags.</w:t>
       </w:r>
     </w:p>
     <w:p>
@@ -2412,7 +2757,16 @@
           <w:sz w:val="22"/>
           <w:szCs w:val="22"/>
         </w:rPr>
-        <w:t>Followed Blue – Green Deployment in UAT environments</w:t>
+        <w:t>Configured and maintained Jenkins to implement the CI process and integrated the tool with ANT and</w:t>
+      </w:r>
+      <w:r>
+        <w:rPr>
+          <w:rFonts w:asciiTheme="minorHAnsi" w:eastAsia="Calibri" w:hAnsiTheme="minorHAnsi" w:cstheme="minorHAnsi"/>
+          <w:color w:val="000000"/>
+          <w:sz w:val="22"/>
+          <w:szCs w:val="22"/>
+        </w:rPr>
+        <w:t xml:space="preserve"> to schedule the builds.</w:t>
       </w:r>
     </w:p>
     <w:p>
@@ -2437,7 +2791,43 @@
           <w:sz w:val="22"/>
           <w:szCs w:val="22"/>
         </w:rPr>
-        <w:t>Contacting with dev team for their Infra and build issues. Troubleshooting and fixing.</w:t>
+        <w:t xml:space="preserve">Configured Jenkins with </w:t>
+      </w:r>
+      <w:r>
+        <w:rPr>
+          <w:rFonts w:asciiTheme="minorHAnsi" w:eastAsia="Calibri" w:hAnsiTheme="minorHAnsi" w:cstheme="minorHAnsi"/>
+          <w:color w:val="000000"/>
+          <w:sz w:val="22"/>
+          <w:szCs w:val="22"/>
+        </w:rPr>
+        <w:t xml:space="preserve">docker, web logic, Access control </w:t>
+      </w:r>
+      <w:r>
+        <w:rPr>
+          <w:rFonts w:asciiTheme="minorHAnsi" w:eastAsia="Calibri" w:hAnsiTheme="minorHAnsi" w:cstheme="minorHAnsi"/>
+          <w:color w:val="000000"/>
+          <w:sz w:val="22"/>
+          <w:szCs w:val="22"/>
+        </w:rPr>
+        <w:t xml:space="preserve">plugins and created </w:t>
+      </w:r>
+      <w:r>
+        <w:rPr>
+          <w:rFonts w:asciiTheme="minorHAnsi" w:eastAsia="Calibri" w:hAnsiTheme="minorHAnsi" w:cstheme="minorHAnsi"/>
+          <w:color w:val="000000"/>
+          <w:sz w:val="22"/>
+          <w:szCs w:val="22"/>
+        </w:rPr>
+        <w:t xml:space="preserve">multi-layer </w:t>
+      </w:r>
+      <w:r>
+        <w:rPr>
+          <w:rFonts w:asciiTheme="minorHAnsi" w:eastAsia="Calibri" w:hAnsiTheme="minorHAnsi" w:cstheme="minorHAnsi"/>
+          <w:color w:val="000000"/>
+          <w:sz w:val="22"/>
+          <w:szCs w:val="22"/>
+        </w:rPr>
+        <w:t>jobs.</w:t>
       </w:r>
     </w:p>
     <w:p>
@@ -2462,7 +2852,16 @@
           <w:sz w:val="22"/>
           <w:szCs w:val="22"/>
         </w:rPr>
-        <w:t>Installed and configured GIT and communicating with the repositories in GitLab.</w:t>
+        <w:t xml:space="preserve">Created Docker file for multiple applications and generated docker </w:t>
+      </w:r>
+      <w:r>
+        <w:rPr>
+          <w:rFonts w:asciiTheme="minorHAnsi" w:eastAsia="Calibri" w:hAnsiTheme="minorHAnsi" w:cstheme="minorHAnsi"/>
+          <w:color w:val="000000"/>
+          <w:sz w:val="22"/>
+          <w:szCs w:val="22"/>
+        </w:rPr>
+        <w:t>images.</w:t>
       </w:r>
     </w:p>
     <w:p>
@@ -2487,7 +2886,25 @@
           <w:sz w:val="22"/>
           <w:szCs w:val="22"/>
         </w:rPr>
-        <w:t>Used the version control system GIT to access the repositories and used in coordinating with CI tools.</w:t>
+        <w:t xml:space="preserve">Automated Deployment process to web-logic servers using shell scripts, thereby providing the scrum teams to manage </w:t>
+      </w:r>
+      <w:r>
+        <w:rPr>
+          <w:rFonts w:asciiTheme="minorHAnsi" w:eastAsia="Calibri" w:hAnsiTheme="minorHAnsi" w:cstheme="minorHAnsi"/>
+          <w:color w:val="000000"/>
+          <w:sz w:val="22"/>
+          <w:szCs w:val="22"/>
+        </w:rPr>
+        <w:t>their</w:t>
+      </w:r>
+      <w:r>
+        <w:rPr>
+          <w:rFonts w:asciiTheme="minorHAnsi" w:eastAsia="Calibri" w:hAnsiTheme="minorHAnsi" w:cstheme="minorHAnsi"/>
+          <w:color w:val="000000"/>
+          <w:sz w:val="22"/>
+          <w:szCs w:val="22"/>
+        </w:rPr>
+        <w:t xml:space="preserve"> own code deployments on docker environments </w:t>
       </w:r>
     </w:p>
     <w:p>
@@ -2512,7 +2929,7 @@
           <w:sz w:val="22"/>
           <w:szCs w:val="22"/>
         </w:rPr>
-        <w:t>Integrated maven with GIT to manage and deploy project related tags.</w:t>
+        <w:t>Executed database scripts within QA environments to implement updates, modifications, or enhancements, ensuring the integrity and functionality of the databases in the testing phase.</w:t>
       </w:r>
     </w:p>
     <w:p>
@@ -2537,7 +2954,16 @@
           <w:sz w:val="22"/>
           <w:szCs w:val="22"/>
         </w:rPr>
-        <w:t>Performed necessary day to day GIT support for different projects.</w:t>
+        <w:t>Configured S3 buckets with various life cycle policies to archive the infrequently accessed data to storage classes based on require</w:t>
+      </w:r>
+      <w:r>
+        <w:rPr>
+          <w:rFonts w:asciiTheme="minorHAnsi" w:eastAsia="Calibri" w:hAnsiTheme="minorHAnsi" w:cstheme="minorHAnsi"/>
+          <w:color w:val="000000"/>
+          <w:sz w:val="22"/>
+          <w:szCs w:val="22"/>
+        </w:rPr>
+        <w:t>ment.</w:t>
       </w:r>
     </w:p>
     <w:p>
@@ -2562,7 +2988,25 @@
           <w:sz w:val="22"/>
           <w:szCs w:val="22"/>
         </w:rPr>
-        <w:t>Configured and maintained Jenkins to implement the CI process and integrated the tool with ANT and to schedule the builds.</w:t>
+        <w:t>Possess good knowledge in creating and launching EC2 instances using Ubuntu, RHEL</w:t>
+      </w:r>
+      <w:r>
+        <w:rPr>
+          <w:rFonts w:asciiTheme="minorHAnsi" w:eastAsia="Calibri" w:hAnsiTheme="minorHAnsi" w:cstheme="minorHAnsi"/>
+          <w:color w:val="000000"/>
+          <w:sz w:val="22"/>
+          <w:szCs w:val="22"/>
+        </w:rPr>
+        <w:t xml:space="preserve"> </w:t>
+      </w:r>
+      <w:r>
+        <w:rPr>
+          <w:rFonts w:asciiTheme="minorHAnsi" w:eastAsia="Calibri" w:hAnsiTheme="minorHAnsi" w:cstheme="minorHAnsi"/>
+          <w:color w:val="000000"/>
+          <w:sz w:val="22"/>
+          <w:szCs w:val="22"/>
+        </w:rPr>
+        <w:t>and wrote shell scripts to bootstrap instances.</w:t>
       </w:r>
     </w:p>
     <w:p>
@@ -2587,7 +3031,8 @@
           <w:sz w:val="22"/>
           <w:szCs w:val="22"/>
         </w:rPr>
-        <w:t>Configured Jenkins with plugins and created jobs.</w:t>
+        <w:lastRenderedPageBreak/>
+        <w:t>Designed and implemented VPCs (Virtual Private Clouds) to isolate and secure applications, utilizing security groups and Network ACLs for access control</w:t>
       </w:r>
     </w:p>
     <w:p>
@@ -2612,7 +3057,16 @@
           <w:sz w:val="22"/>
           <w:szCs w:val="22"/>
         </w:rPr>
-        <w:t>Troubleshooting issues when build jobs are failed.</w:t>
+        <w:t>Used IAM for creating roles, users, groups and implemented MFA to provide additional security to AWS accoun</w:t>
+      </w:r>
+      <w:r>
+        <w:rPr>
+          <w:rFonts w:asciiTheme="minorHAnsi" w:eastAsia="Calibri" w:hAnsiTheme="minorHAnsi" w:cstheme="minorHAnsi"/>
+          <w:color w:val="000000"/>
+          <w:sz w:val="22"/>
+          <w:szCs w:val="22"/>
+        </w:rPr>
+        <w:t>t and its resources.</w:t>
       </w:r>
     </w:p>
     <w:p>
@@ -2637,7 +3091,7 @@
           <w:sz w:val="22"/>
           <w:szCs w:val="22"/>
         </w:rPr>
-        <w:t>Few ant builds need to run manually for specific applications.</w:t>
+        <w:t>Created and configured elastic load balancers and auto scaling groups to distribute the traffic and to have a cost efficient, fault tolerant and highly available environment.</w:t>
       </w:r>
     </w:p>
     <w:p>
@@ -2650,19 +3104,29 @@
         <w:jc w:val="both"/>
         <w:rPr>
           <w:rFonts w:asciiTheme="minorHAnsi" w:eastAsia="Calibri" w:hAnsiTheme="minorHAnsi" w:cstheme="minorHAnsi"/>
-          <w:color w:val="000000"/>
-          <w:sz w:val="22"/>
-          <w:szCs w:val="22"/>
-        </w:rPr>
-      </w:pPr>
-      <w:r>
-        <w:rPr>
-          <w:rFonts w:asciiTheme="minorHAnsi" w:eastAsia="Calibri" w:hAnsiTheme="minorHAnsi" w:cstheme="minorHAnsi"/>
-          <w:color w:val="000000"/>
-          <w:sz w:val="22"/>
-          <w:szCs w:val="22"/>
-        </w:rPr>
-        <w:t>Created Docker file for multiple applications and generated docker images.</w:t>
+          <w:b/>
+          <w:color w:val="000000"/>
+          <w:sz w:val="22"/>
+          <w:szCs w:val="22"/>
+        </w:rPr>
+      </w:pPr>
+      <w:r>
+        <w:rPr>
+          <w:rFonts w:asciiTheme="minorHAnsi" w:eastAsia="Calibri" w:hAnsiTheme="minorHAnsi" w:cstheme="minorHAnsi"/>
+          <w:color w:val="000000"/>
+          <w:sz w:val="22"/>
+          <w:szCs w:val="22"/>
+        </w:rPr>
+        <w:t>Creat</w:t>
+      </w:r>
+      <w:r>
+        <w:rPr>
+          <w:rFonts w:asciiTheme="minorHAnsi" w:eastAsia="Calibri" w:hAnsiTheme="minorHAnsi" w:cstheme="minorHAnsi"/>
+          <w:color w:val="000000"/>
+          <w:sz w:val="22"/>
+          <w:szCs w:val="22"/>
+        </w:rPr>
+        <w:t>ed S3 buckets in the AWS environment to store files, sometimes which are required to serve static content for a web application.</w:t>
       </w:r>
     </w:p>
     <w:p>
@@ -2687,7 +3151,34 @@
           <w:sz w:val="22"/>
           <w:szCs w:val="22"/>
         </w:rPr>
-        <w:t>Responsible for architecting, designing, implementing, and supporting cloud-based infrastructure and its solutions.</w:t>
+        <w:t>C</w:t>
+      </w:r>
+      <w:r>
+        <w:rPr>
+          <w:rFonts w:asciiTheme="minorHAnsi" w:eastAsia="Calibri" w:hAnsiTheme="minorHAnsi" w:cstheme="minorHAnsi"/>
+          <w:color w:val="000000"/>
+          <w:sz w:val="22"/>
+          <w:szCs w:val="22"/>
+        </w:rPr>
+        <w:t xml:space="preserve">onducted comprehensive training sessions for various teams, covering ADE, Git, </w:t>
+      </w:r>
+      <w:r>
+        <w:rPr>
+          <w:rFonts w:asciiTheme="minorHAnsi" w:eastAsia="Calibri" w:hAnsiTheme="minorHAnsi" w:cstheme="minorHAnsi"/>
+          <w:color w:val="000000"/>
+          <w:sz w:val="22"/>
+          <w:szCs w:val="22"/>
+        </w:rPr>
+        <w:t xml:space="preserve">Jenkins, </w:t>
+      </w:r>
+      <w:r>
+        <w:rPr>
+          <w:rFonts w:asciiTheme="minorHAnsi" w:eastAsia="Calibri" w:hAnsiTheme="minorHAnsi" w:cstheme="minorHAnsi"/>
+          <w:color w:val="000000"/>
+          <w:sz w:val="22"/>
+          <w:szCs w:val="22"/>
+        </w:rPr>
+        <w:t>Docker, AWS, and OCI thereby facilitating enhanced understanding and proficiency in these technologies.</w:t>
       </w:r>
     </w:p>
     <w:p>
@@ -2712,159 +3203,16 @@
           <w:sz w:val="22"/>
           <w:szCs w:val="22"/>
         </w:rPr>
-        <w:t>Configured S3 buckets with various life cycle policies to archive the infrequently accessed data to storage classes based on requirement.</w:t>
-      </w:r>
-    </w:p>
-    <w:p>
-      <w:pPr>
-        <w:numPr>
-          <w:ilvl w:val="0"/>
-          <w:numId w:val="3"/>
-        </w:numPr>
-        <w:spacing w:after="0" w:line="240" w:lineRule="auto"/>
-        <w:jc w:val="both"/>
-        <w:rPr>
-          <w:rFonts w:asciiTheme="minorHAnsi" w:eastAsia="Calibri" w:hAnsiTheme="minorHAnsi" w:cstheme="minorHAnsi"/>
-          <w:color w:val="000000"/>
-          <w:sz w:val="22"/>
-          <w:szCs w:val="22"/>
-        </w:rPr>
-      </w:pPr>
-      <w:r>
-        <w:rPr>
-          <w:rFonts w:asciiTheme="minorHAnsi" w:eastAsia="Calibri" w:hAnsiTheme="minorHAnsi" w:cstheme="minorHAnsi"/>
-          <w:color w:val="000000"/>
-          <w:sz w:val="22"/>
-          <w:szCs w:val="22"/>
-        </w:rPr>
-        <w:lastRenderedPageBreak/>
-        <w:t>Possess good knowledge in creating and launching EC2 instances using Ubuntu, RHEL, and Windows and wrote shell scripts to bootstrap instances.</w:t>
-      </w:r>
-    </w:p>
-    <w:p>
-      <w:pPr>
-        <w:numPr>
-          <w:ilvl w:val="0"/>
-          <w:numId w:val="3"/>
-        </w:numPr>
-        <w:spacing w:after="0" w:line="240" w:lineRule="auto"/>
-        <w:jc w:val="both"/>
-        <w:rPr>
-          <w:rFonts w:asciiTheme="minorHAnsi" w:eastAsia="Calibri" w:hAnsiTheme="minorHAnsi" w:cstheme="minorHAnsi"/>
-          <w:color w:val="000000"/>
-          <w:sz w:val="22"/>
-          <w:szCs w:val="22"/>
-        </w:rPr>
-      </w:pPr>
-      <w:r>
-        <w:rPr>
-          <w:rFonts w:asciiTheme="minorHAnsi" w:eastAsia="Calibri" w:hAnsiTheme="minorHAnsi" w:cstheme="minorHAnsi"/>
-          <w:color w:val="000000"/>
-          <w:sz w:val="22"/>
-          <w:szCs w:val="22"/>
-        </w:rPr>
-        <w:t>Used IAM for creating roles, users, groups and implemented MFA to provide additional security to AWS account and its resources.</w:t>
-      </w:r>
-    </w:p>
-    <w:p>
-      <w:pPr>
-        <w:numPr>
-          <w:ilvl w:val="0"/>
-          <w:numId w:val="3"/>
-        </w:numPr>
-        <w:spacing w:after="0" w:line="240" w:lineRule="auto"/>
-        <w:jc w:val="both"/>
-        <w:rPr>
-          <w:rFonts w:asciiTheme="minorHAnsi" w:eastAsia="Calibri" w:hAnsiTheme="minorHAnsi" w:cstheme="minorHAnsi"/>
-          <w:color w:val="000000"/>
-          <w:sz w:val="22"/>
-          <w:szCs w:val="22"/>
-        </w:rPr>
-      </w:pPr>
-      <w:r>
-        <w:rPr>
-          <w:rFonts w:asciiTheme="minorHAnsi" w:eastAsia="Calibri" w:hAnsiTheme="minorHAnsi" w:cstheme="minorHAnsi"/>
-          <w:color w:val="000000"/>
-          <w:sz w:val="22"/>
-          <w:szCs w:val="22"/>
-        </w:rPr>
-        <w:t>Experienced in creating multiple VPC’s and public, private subnets as per requirement and distributed them as groups into various availability zones of the VPC.</w:t>
-      </w:r>
-    </w:p>
-    <w:p>
-      <w:pPr>
-        <w:numPr>
-          <w:ilvl w:val="0"/>
-          <w:numId w:val="3"/>
-        </w:numPr>
-        <w:spacing w:after="0" w:line="240" w:lineRule="auto"/>
-        <w:jc w:val="both"/>
-        <w:rPr>
-          <w:rFonts w:asciiTheme="minorHAnsi" w:eastAsia="Calibri" w:hAnsiTheme="minorHAnsi" w:cstheme="minorHAnsi"/>
-          <w:color w:val="000000"/>
-          <w:sz w:val="22"/>
-          <w:szCs w:val="22"/>
-        </w:rPr>
-      </w:pPr>
-      <w:r>
-        <w:rPr>
-          <w:rFonts w:asciiTheme="minorHAnsi" w:eastAsia="Calibri" w:hAnsiTheme="minorHAnsi" w:cstheme="minorHAnsi"/>
-          <w:color w:val="000000"/>
-          <w:sz w:val="22"/>
-          <w:szCs w:val="22"/>
-        </w:rPr>
-        <w:t>Created NAT gateways and instances to allow communication from the private instances to through the internet organization in AWS public cloud.</w:t>
-      </w:r>
-    </w:p>
-    <w:p>
-      <w:pPr>
-        <w:numPr>
-          <w:ilvl w:val="0"/>
-          <w:numId w:val="3"/>
-        </w:numPr>
-        <w:spacing w:after="0" w:line="240" w:lineRule="auto"/>
-        <w:jc w:val="both"/>
-        <w:rPr>
-          <w:rFonts w:asciiTheme="minorHAnsi" w:eastAsia="Calibri" w:hAnsiTheme="minorHAnsi" w:cstheme="minorHAnsi"/>
-          <w:color w:val="000000"/>
-          <w:sz w:val="22"/>
-          <w:szCs w:val="22"/>
-        </w:rPr>
-      </w:pPr>
-      <w:r>
-        <w:rPr>
-          <w:rFonts w:asciiTheme="minorHAnsi" w:eastAsia="Calibri" w:hAnsiTheme="minorHAnsi" w:cstheme="minorHAnsi"/>
-          <w:color w:val="000000"/>
-          <w:sz w:val="22"/>
-          <w:szCs w:val="22"/>
-        </w:rPr>
-        <w:t>Created and configured elastic load balancers and auto scaling groups to distribute the traffic and to have a cost efficient, fault tolerant and highly available environment.</w:t>
-      </w:r>
-    </w:p>
-    <w:p>
-      <w:pPr>
-        <w:numPr>
-          <w:ilvl w:val="0"/>
-          <w:numId w:val="3"/>
-        </w:numPr>
-        <w:spacing w:after="0" w:line="240" w:lineRule="auto"/>
-        <w:jc w:val="both"/>
-        <w:rPr>
-          <w:rFonts w:asciiTheme="minorHAnsi" w:eastAsia="Calibri" w:hAnsiTheme="minorHAnsi" w:cstheme="minorHAnsi"/>
-          <w:b/>
-          <w:color w:val="000000"/>
-          <w:sz w:val="22"/>
-          <w:szCs w:val="22"/>
-        </w:rPr>
-      </w:pPr>
-      <w:r>
-        <w:rPr>
-          <w:rFonts w:asciiTheme="minorHAnsi" w:eastAsia="Calibri" w:hAnsiTheme="minorHAnsi" w:cstheme="minorHAnsi"/>
-          <w:color w:val="000000"/>
-          <w:sz w:val="22"/>
-          <w:szCs w:val="22"/>
-        </w:rPr>
-        <w:t>Created S3 buckets in the AWS environment to store files, sometimes which are required to serve static content for a web application.</w:t>
+        <w:t>M</w:t>
+      </w:r>
+      <w:r>
+        <w:rPr>
+          <w:rFonts w:asciiTheme="minorHAnsi" w:eastAsia="Calibri" w:hAnsiTheme="minorHAnsi" w:cstheme="minorHAnsi"/>
+          <w:color w:val="000000"/>
+          <w:sz w:val="22"/>
+          <w:szCs w:val="22"/>
+        </w:rPr>
+        <w:t>eticulously documented the troubleshooting processes and resolutions for various issues, ensuring a comprehensive knowledge base for future reference.</w:t>
       </w:r>
     </w:p>
     <w:p>
@@ -2920,7 +3268,27 @@
           <w:sz w:val="22"/>
           <w:szCs w:val="22"/>
         </w:rPr>
-        <w:t>AWS, Docker, Git, GIT hub, Confluence, Jenkins, ANT, Python, Shell script, Bash, SQLDB, RHEL</w:t>
+        <w:t>AWS, OCI</w:t>
+      </w:r>
+      <w:r>
+        <w:rPr>
+          <w:rFonts w:asciiTheme="minorHAnsi" w:eastAsia="Calibri" w:hAnsiTheme="minorHAnsi" w:cstheme="minorHAnsi"/>
+          <w:b/>
+          <w:color w:val="000000"/>
+          <w:sz w:val="22"/>
+          <w:szCs w:val="22"/>
+        </w:rPr>
+        <w:t>,</w:t>
+      </w:r>
+      <w:r>
+        <w:rPr>
+          <w:rFonts w:asciiTheme="minorHAnsi" w:eastAsia="Calibri" w:hAnsiTheme="minorHAnsi" w:cstheme="minorHAnsi"/>
+          <w:b/>
+          <w:color w:val="000000"/>
+          <w:sz w:val="22"/>
+          <w:szCs w:val="22"/>
+        </w:rPr>
+        <w:t xml:space="preserve"> Docker, Git, GIT hub, Confluence, Jenkins, ANT, Python, Shell script, Bash, SQLDB, RHEL</w:t>
       </w:r>
     </w:p>
     <w:p>
@@ -2956,7 +3324,14 @@
           <w:rFonts w:eastAsia="Cambria" w:cstheme="minorHAnsi"/>
           <w:b/>
         </w:rPr>
-        <w:t>Capgemini – Hyderabad, India</w:t>
+        <w:t xml:space="preserve">Capgemini – </w:t>
+      </w:r>
+      <w:r>
+        <w:rPr>
+          <w:rFonts w:eastAsia="Cambria" w:cstheme="minorHAnsi"/>
+          <w:b/>
+        </w:rPr>
+        <w:t>Hyderabad, India</w:t>
       </w:r>
       <w:r>
         <w:rPr>
@@ -3151,7 +3526,17 @@
           <w:szCs w:val="22"/>
           <w:highlight w:val="white"/>
         </w:rPr>
-        <w:t>Used security groups, network ACLs, Internet Gateways, NAT instances and Route tables to ensure a secure zone for organizations in AWS public cloud.</w:t>
+        <w:t>U</w:t>
+      </w:r>
+      <w:r>
+        <w:rPr>
+          <w:rFonts w:asciiTheme="minorHAnsi" w:eastAsia="Calibri" w:hAnsiTheme="minorHAnsi" w:cstheme="minorHAnsi"/>
+          <w:color w:val="000000"/>
+          <w:sz w:val="22"/>
+          <w:szCs w:val="22"/>
+          <w:highlight w:val="white"/>
+        </w:rPr>
+        <w:t>sed security groups, network ACLs, Internet Gateways, NAT instances and Route tables to ensure a secure zone for organizations in AWS public cloud.</w:t>
       </w:r>
     </w:p>
     <w:p>
@@ -3179,7 +3564,17 @@
           <w:szCs w:val="22"/>
           <w:highlight w:val="white"/>
         </w:rPr>
-        <w:t>Worked on Creating EC2 instances in VPC and installed applications. Worked on Identity Access Management and Created users, groups and assigned roles based on their duties.</w:t>
+        <w:t>Worked on Creating EC2 instances in VPC and installed applications. Worked on Identity Access Management and</w:t>
+      </w:r>
+      <w:r>
+        <w:rPr>
+          <w:rFonts w:asciiTheme="minorHAnsi" w:eastAsia="Calibri" w:hAnsiTheme="minorHAnsi" w:cstheme="minorHAnsi"/>
+          <w:color w:val="000000"/>
+          <w:sz w:val="22"/>
+          <w:szCs w:val="22"/>
+          <w:highlight w:val="white"/>
+        </w:rPr>
+        <w:t xml:space="preserve"> Created users, groups and assigned roles based on their duties.</w:t>
       </w:r>
     </w:p>
     <w:p>
@@ -3234,7 +3629,16 @@
           <w:sz w:val="22"/>
           <w:szCs w:val="22"/>
         </w:rPr>
-        <w:t>As a part of DevOps team we collect, process and analyzed diagnostics and usage data from Confidential device across the world</w:t>
+        <w:t>As a part of DevOps</w:t>
+      </w:r>
+      <w:r>
+        <w:rPr>
+          <w:rFonts w:asciiTheme="minorHAnsi" w:eastAsia="Calibri" w:hAnsiTheme="minorHAnsi" w:cstheme="minorHAnsi"/>
+          <w:color w:val="000000"/>
+          <w:sz w:val="22"/>
+          <w:szCs w:val="22"/>
+        </w:rPr>
+        <w:t xml:space="preserve"> team we collect, process and analyzed diagnostics and usage data from Confidential device across the world</w:t>
       </w:r>
     </w:p>
     <w:p>
@@ -3262,7 +3666,17 @@
           <w:szCs w:val="22"/>
           <w:highlight w:val="white"/>
         </w:rPr>
-        <w:t>Implemented and building tools such as ANT in order to automate and enhance the overall operational environment. Developed build and deployment scripts using ANT as build tool in Jenkins to move from one environment to other environments.</w:t>
+        <w:t>Implemented and building tools such as ANT in order to automate and enhance the overall operational environment. Developed build and deployment scri</w:t>
+      </w:r>
+      <w:r>
+        <w:rPr>
+          <w:rFonts w:asciiTheme="minorHAnsi" w:eastAsia="Calibri" w:hAnsiTheme="minorHAnsi" w:cstheme="minorHAnsi"/>
+          <w:color w:val="000000"/>
+          <w:sz w:val="22"/>
+          <w:szCs w:val="22"/>
+          <w:highlight w:val="white"/>
+        </w:rPr>
+        <w:t>pts using ANT as build tool in Jenkins to move from one environment to other environments.</w:t>
       </w:r>
     </w:p>
     <w:p>
@@ -3290,7 +3704,17 @@
           <w:szCs w:val="22"/>
           <w:highlight w:val="white"/>
         </w:rPr>
-        <w:t>Responsible for Continuous Integration (CI) and Continuous Delivery (CD) process implementation-using Jenkins along with Python and Shell scripts to automate routine jobs.</w:t>
+        <w:t>Responsible for Continuous Integration (CI) and Continuous Delivery (CD) process implementation-using Jenkins along with Python and Shell scripts to automate routine</w:t>
+      </w:r>
+      <w:r>
+        <w:rPr>
+          <w:rFonts w:asciiTheme="minorHAnsi" w:eastAsia="Calibri" w:hAnsiTheme="minorHAnsi" w:cstheme="minorHAnsi"/>
+          <w:color w:val="000000"/>
+          <w:sz w:val="22"/>
+          <w:szCs w:val="22"/>
+          <w:highlight w:val="white"/>
+        </w:rPr>
+        <w:t xml:space="preserve"> jobs.</w:t>
       </w:r>
     </w:p>
     <w:p>
@@ -3346,7 +3770,17 @@
           <w:szCs w:val="22"/>
           <w:highlight w:val="white"/>
         </w:rPr>
-        <w:t xml:space="preserve">Installed and configured GIT and GITHUB. Implemented and maintained the branching and build/release strategies utilizing GIT. </w:t>
+        <w:t>Installed and configured GIT and GITHUB. Implemented and ma</w:t>
+      </w:r>
+      <w:r>
+        <w:rPr>
+          <w:rFonts w:asciiTheme="minorHAnsi" w:eastAsia="Calibri" w:hAnsiTheme="minorHAnsi" w:cstheme="minorHAnsi"/>
+          <w:color w:val="000000"/>
+          <w:sz w:val="22"/>
+          <w:szCs w:val="22"/>
+          <w:highlight w:val="white"/>
+        </w:rPr>
+        <w:t xml:space="preserve">intained the branching and build/release strategies utilizing GIT. </w:t>
       </w:r>
     </w:p>
     <w:p>
@@ -3402,7 +3836,17 @@
           <w:szCs w:val="22"/>
           <w:highlight w:val="white"/>
         </w:rPr>
-        <w:t xml:space="preserve">Written shell scripts with Bash, Python to automate tasks like provisioning servers, installing, configuring packages and deploying applications on multiple servers in the non-prod environments. </w:t>
+        <w:t>Written shell scripts with Bash, Python to automate tasks like pr</w:t>
+      </w:r>
+      <w:r>
+        <w:rPr>
+          <w:rFonts w:asciiTheme="minorHAnsi" w:eastAsia="Calibri" w:hAnsiTheme="minorHAnsi" w:cstheme="minorHAnsi"/>
+          <w:color w:val="000000"/>
+          <w:sz w:val="22"/>
+          <w:szCs w:val="22"/>
+          <w:highlight w:val="white"/>
+        </w:rPr>
+        <w:t xml:space="preserve">ovisioning servers, installing, configuring packages and deploying applications on multiple servers in the non-prod environments. </w:t>
       </w:r>
     </w:p>
     <w:p>
@@ -3442,6 +3886,18 @@
         </w:rPr>
         <w:t>Environment: AWS, Git, ANT, Jenkins, Linux, Docker, python, EC2, S3, RDS, EBS, IAM, ELB, Bash, Unix/Linux, Oracle DB</w:t>
       </w:r>
+    </w:p>
+    <w:p>
+      <w:pPr>
+        <w:spacing w:after="0" w:line="240" w:lineRule="auto"/>
+        <w:jc w:val="both"/>
+        <w:rPr>
+          <w:rFonts w:asciiTheme="minorHAnsi" w:eastAsia="Calibri" w:hAnsiTheme="minorHAnsi" w:cstheme="minorHAnsi"/>
+          <w:color w:val="000000"/>
+          <w:sz w:val="22"/>
+          <w:szCs w:val="22"/>
+        </w:rPr>
+      </w:pPr>
     </w:p>
     <w:p>
       <w:pPr>
@@ -3547,7 +4003,6 @@
           <w:rFonts w:eastAsia="Cambria" w:cstheme="minorHAnsi"/>
           <w:b/>
         </w:rPr>
-        <w:lastRenderedPageBreak/>
         <w:t xml:space="preserve">Virtusa Consulting Pvt. Ltd, - Hyderabad, India                                                         </w:t>
       </w:r>
       <w:r>
@@ -3670,7 +4125,16 @@
           <w:sz w:val="22"/>
           <w:szCs w:val="22"/>
         </w:rPr>
-        <w:t>Developed and supported the Software Release Management and procedures. Performed all necessary day-to-day Subversion/PCVS support for different projects. Responsible for design and maintenance of the Subversion/PCVS Repositories, views, and the access control strategies.</w:t>
+        <w:t>Developed and supported the Software Release Management and p</w:t>
+      </w:r>
+      <w:r>
+        <w:rPr>
+          <w:rFonts w:asciiTheme="minorHAnsi" w:eastAsia="Calibri" w:hAnsiTheme="minorHAnsi" w:cstheme="minorHAnsi"/>
+          <w:color w:val="000000"/>
+          <w:sz w:val="22"/>
+          <w:szCs w:val="22"/>
+        </w:rPr>
+        <w:t>rocedures. Performed all necessary day-to-day Subversion/PCVS support for different projects. Responsible for design and maintenance of the Subversion/PCVS Repositories, views, and the access control strategies.</w:t>
       </w:r>
     </w:p>
     <w:p>
@@ -3695,7 +4159,16 @@
           <w:sz w:val="22"/>
           <w:szCs w:val="22"/>
         </w:rPr>
-        <w:t>Used Jenkins innovatively to automate most of the build related tasks. Improved throughput and efficiency of build system by providing EO/managers rights to trigger required build.</w:t>
+        <w:t>Used Jenkins innovatively to automate most o</w:t>
+      </w:r>
+      <w:r>
+        <w:rPr>
+          <w:rFonts w:asciiTheme="minorHAnsi" w:eastAsia="Calibri" w:hAnsiTheme="minorHAnsi" w:cstheme="minorHAnsi"/>
+          <w:color w:val="000000"/>
+          <w:sz w:val="22"/>
+          <w:szCs w:val="22"/>
+        </w:rPr>
+        <w:t>f the build related tasks. Improved throughput and efficiency of build system by providing EO/managers rights to trigger required build.</w:t>
       </w:r>
     </w:p>
     <w:p>
@@ -3720,7 +4193,16 @@
           <w:sz w:val="22"/>
           <w:szCs w:val="22"/>
         </w:rPr>
-        <w:t xml:space="preserve"> Configured and maintained Jenkins to implement the CI process and integrated the tool with Ant to schedule the builds. Created the branches in Subversion and PVCS to implement the parallel development process.</w:t>
+        <w:t xml:space="preserve"> Configured and maintained Jenkins to implement the CI process and integrated the tool with Ant to schedule the builds.</w:t>
+      </w:r>
+      <w:r>
+        <w:rPr>
+          <w:rFonts w:asciiTheme="minorHAnsi" w:eastAsia="Calibri" w:hAnsiTheme="minorHAnsi" w:cstheme="minorHAnsi"/>
+          <w:color w:val="000000"/>
+          <w:sz w:val="22"/>
+          <w:szCs w:val="22"/>
+        </w:rPr>
+        <w:t xml:space="preserve"> Created the branches in Subversion and PVCS to implement the parallel development process.</w:t>
       </w:r>
     </w:p>
     <w:p>
@@ -3770,7 +4252,16 @@
           <w:sz w:val="22"/>
           <w:szCs w:val="22"/>
         </w:rPr>
-        <w:t>Worked with the Architects on SDLC process being the owner of post development environments.</w:t>
+        <w:t xml:space="preserve">Worked with the Architects on SDLC process </w:t>
+      </w:r>
+      <w:r>
+        <w:rPr>
+          <w:rFonts w:asciiTheme="minorHAnsi" w:eastAsia="Calibri" w:hAnsiTheme="minorHAnsi" w:cstheme="minorHAnsi"/>
+          <w:color w:val="000000"/>
+          <w:sz w:val="22"/>
+          <w:szCs w:val="22"/>
+        </w:rPr>
+        <w:t>being the owner of post development environments.</w:t>
       </w:r>
     </w:p>
     <w:p>
@@ -3820,7 +4311,16 @@
           <w:sz w:val="22"/>
           <w:szCs w:val="22"/>
         </w:rPr>
-        <w:t>Carried Deployments and builds on various environments using continuous integration tool. Developed and implemented the software release management for the release of web applications.</w:t>
+        <w:t>Carried Deployments and builds on various environments using continuous integration tool. Develope</w:t>
+      </w:r>
+      <w:r>
+        <w:rPr>
+          <w:rFonts w:asciiTheme="minorHAnsi" w:eastAsia="Calibri" w:hAnsiTheme="minorHAnsi" w:cstheme="minorHAnsi"/>
+          <w:color w:val="000000"/>
+          <w:sz w:val="22"/>
+          <w:szCs w:val="22"/>
+        </w:rPr>
+        <w:t>d and implemented the software release management for the release of web applications.</w:t>
       </w:r>
     </w:p>
     <w:p>
@@ -3845,7 +4345,16 @@
           <w:sz w:val="22"/>
           <w:szCs w:val="22"/>
         </w:rPr>
-        <w:t xml:space="preserve"> Worked closely with development team and QA team for product releases. Implemented Configuration Management, Change Management policies and procedures. Documented project's software release management procedures with input decisions.</w:t>
+        <w:t xml:space="preserve"> Worked closely with development team and QA team for product releases. Implemented Configuration Management, Change Management policies and procedures. Documented proje</w:t>
+      </w:r>
+      <w:r>
+        <w:rPr>
+          <w:rFonts w:asciiTheme="minorHAnsi" w:eastAsia="Calibri" w:hAnsiTheme="minorHAnsi" w:cstheme="minorHAnsi"/>
+          <w:color w:val="000000"/>
+          <w:sz w:val="22"/>
+          <w:szCs w:val="22"/>
+        </w:rPr>
+        <w:t>ct's software release management procedures with input decisions.</w:t>
       </w:r>
     </w:p>
     <w:p>
@@ -3895,7 +4404,16 @@
           <w:sz w:val="22"/>
           <w:szCs w:val="22"/>
         </w:rPr>
-        <w:t>Performed various troubleshooting and maintenance operations in Linux Server environments. Deployed the applications to Web logic and static content to Apache web servers.</w:t>
+        <w:t xml:space="preserve">Performed various troubleshooting and maintenance operations in Linux Server environments. Deployed the </w:t>
+      </w:r>
+      <w:r>
+        <w:rPr>
+          <w:rFonts w:asciiTheme="minorHAnsi" w:eastAsia="Calibri" w:hAnsiTheme="minorHAnsi" w:cstheme="minorHAnsi"/>
+          <w:color w:val="000000"/>
+          <w:sz w:val="22"/>
+          <w:szCs w:val="22"/>
+        </w:rPr>
+        <w:t>applications to Web logic and static content to Apache web servers.</w:t>
       </w:r>
     </w:p>
     <w:p>
@@ -3990,7 +4508,16 @@
           <w:sz w:val="22"/>
           <w:szCs w:val="22"/>
         </w:rPr>
-        <w:t>Bachelor of Technology (2011) from Jawaharlal Nehru Tech University, Hyderabad</w:t>
+        <w:t xml:space="preserve">Bachelor of Technology (2011) from Jawaharlal Nehru Tech University, </w:t>
+      </w:r>
+      <w:r>
+        <w:rPr>
+          <w:rFonts w:asciiTheme="minorHAnsi" w:eastAsia="Calibri" w:hAnsiTheme="minorHAnsi" w:cstheme="minorHAnsi"/>
+          <w:color w:val="000000"/>
+          <w:sz w:val="22"/>
+          <w:szCs w:val="22"/>
+        </w:rPr>
+        <w:t>Hyderabad</w:t>
       </w:r>
       <w:r>
         <w:rPr>
@@ -4015,7 +4542,7 @@
 </file>
 
 <file path=word/numbering.xml><?xml version="1.0" encoding="utf-8"?>
-<w:numbering xmlns:wpc="http://schemas.microsoft.com/office/word/2010/wordprocessingCanvas" xmlns:cx="http://schemas.microsoft.com/office/drawing/2014/chartex" xmlns:cx1="http://schemas.microsoft.com/office/drawing/2015/9/8/chartex" xmlns:cx2="http://schemas.microsoft.com/office/drawing/2015/10/21/chartex" xmlns:cx3="http://schemas.microsoft.com/office/drawing/2016/5/9/chartex" xmlns:cx4="http://schemas.microsoft.com/office/drawing/2016/5/10/chartex" xmlns:cx5="http://schemas.microsoft.com/office/drawing/2016/5/11/chartex" xmlns:cx6="http://schemas.microsoft.com/office/drawing/2016/5/12/chartex" xmlns:cx7="http://schemas.microsoft.com/office/drawing/2016/5/13/chartex" xmlns:cx8="http://schemas.microsoft.com/office/drawing/2016/5/14/chartex" xmlns:mc="http://schemas.openxmlformats.org/markup-compatibility/2006" xmlns:aink="http://schemas.microsoft.com/office/drawing/2016/ink" xmlns:am3d="http://schemas.microsoft.com/office/drawing/2017/model3d" xmlns:o="urn:schemas-microsoft-com:office:office" xmlns:oel="http://schemas.microsoft.com/office/2019/extlst" xmlns:r="http://schemas.openxmlformats.org/officeDocument/2006/relationships" xmlns:m="http://schemas.openxmlformats.org/officeDocument/2006/math" xmlns:v="urn:schemas-microsoft-com:vml" xmlns:wp14="http://schemas.microsoft.com/office/word/2010/wordprocessingDrawing" xmlns:wp="http://schemas.openxmlformats.org/drawingml/2006/wordprocessingDrawing" xmlns:w10="urn:schemas-microsoft-com:office:word" xmlns:w="http://schemas.openxmlformats.org/wordprocessingml/2006/main" xmlns:w14="http://schemas.microsoft.com/office/word/2010/wordml" xmlns:w15="http://schemas.microsoft.com/office/word/2012/wordml" xmlns:w16cex="http://schemas.microsoft.com/office/word/2018/wordml/cex" xmlns:w16cid="http://schemas.microsoft.com/office/word/2016/wordml/cid" xmlns:w16="http://schemas.microsoft.com/office/word/2018/wordml" xmlns:w16sdtdh="http://schemas.microsoft.com/office/word/2020/wordml/sdtdatahash" xmlns:w16se="http://schemas.microsoft.com/office/word/2015/wordml/symex" xmlns:wpg="http://schemas.microsoft.com/office/word/2010/wordprocessingGroup" xmlns:wpi="http://schemas.microsoft.com/office/word/2010/wordprocessingInk" xmlns:wne="http://schemas.microsoft.com/office/word/2006/wordml" xmlns:wps="http://schemas.microsoft.com/office/word/2010/wordprocessingShape" mc:Ignorable="w14 w15 w16se w16cid w16 w16cex w16sdtdh wp14">
+<w:numbering xmlns:wpc="http://schemas.microsoft.com/office/word/2010/wordprocessingCanvas" xmlns:cx="http://schemas.microsoft.com/office/drawing/2014/chartex" xmlns:cx1="http://schemas.microsoft.com/office/drawing/2015/9/8/chartex" xmlns:cx2="http://schemas.microsoft.com/office/drawing/2015/10/21/chartex" xmlns:cx3="http://schemas.microsoft.com/office/drawing/2016/5/9/chartex" xmlns:cx4="http://schemas.microsoft.com/office/drawing/2016/5/10/chartex" xmlns:cx5="http://schemas.microsoft.com/office/drawing/2016/5/11/chartex" xmlns:cx6="http://schemas.microsoft.com/office/drawing/2016/5/12/chartex" xmlns:cx7="http://schemas.microsoft.com/office/drawing/2016/5/13/chartex" xmlns:cx8="http://schemas.microsoft.com/office/drawing/2016/5/14/chartex" xmlns:mc="http://schemas.openxmlformats.org/markup-compatibility/2006" xmlns:aink="http://schemas.microsoft.com/office/drawing/2016/ink" xmlns:am3d="http://schemas.microsoft.com/office/drawing/2017/model3d" xmlns:o="urn:schemas-microsoft-com:office:office" xmlns:r="http://schemas.openxmlformats.org/officeDocument/2006/relationships" xmlns:m="http://schemas.openxmlformats.org/officeDocument/2006/math" xmlns:v="urn:schemas-microsoft-com:vml" xmlns:wp14="http://schemas.microsoft.com/office/word/2010/wordprocessingDrawing" xmlns:wp="http://schemas.openxmlformats.org/drawingml/2006/wordprocessingDrawing" xmlns:w10="urn:schemas-microsoft-com:office:word" xmlns:w="http://schemas.openxmlformats.org/wordprocessingml/2006/main" xmlns:w14="http://schemas.microsoft.com/office/word/2010/wordml" xmlns:w15="http://schemas.microsoft.com/office/word/2012/wordml" xmlns:w16cex="http://schemas.microsoft.com/office/word/2018/wordml/cex" xmlns:w16cid="http://schemas.microsoft.com/office/word/2016/wordml/cid" xmlns:w16="http://schemas.microsoft.com/office/word/2018/wordml" xmlns:w16sdtdh="http://schemas.microsoft.com/office/word/2020/wordml/sdtdatahash" xmlns:w16se="http://schemas.microsoft.com/office/word/2015/wordml/symex" xmlns:wpg="http://schemas.microsoft.com/office/word/2010/wordprocessingGroup" xmlns:wpi="http://schemas.microsoft.com/office/word/2010/wordprocessingInk" xmlns:wne="http://schemas.microsoft.com/office/word/2006/wordml" xmlns:wps="http://schemas.microsoft.com/office/word/2010/wordprocessingShape" mc:Ignorable="w14 w15 w16se w16cid w16 w16cex w16sdtdh wp14">
   <w:abstractNum w:abstractNumId="0" w15:restartNumberingAfterBreak="0">
     <w:nsid w:val="038B1CEF"/>
     <w:multiLevelType w:val="multilevel"/>
@@ -4157,6 +4684,155 @@
     </w:lvl>
   </w:abstractNum>
   <w:abstractNum w:abstractNumId="1" w15:restartNumberingAfterBreak="0">
+    <w:nsid w:val="1E12573E"/>
+    <w:multiLevelType w:val="multilevel"/>
+    <w:tmpl w:val="6F7A2F24"/>
+    <w:lvl w:ilvl="0">
+      <w:start w:val="1"/>
+      <w:numFmt w:val="bullet"/>
+      <w:lvlText w:val=""/>
+      <w:lvlJc w:val="left"/>
+      <w:pPr>
+        <w:tabs>
+          <w:tab w:val="num" w:pos="720"/>
+        </w:tabs>
+        <w:ind w:left="720" w:hanging="360"/>
+      </w:pPr>
+      <w:rPr>
+        <w:rFonts w:ascii="Symbol" w:hAnsi="Symbol" w:hint="default"/>
+        <w:sz w:val="20"/>
+      </w:rPr>
+    </w:lvl>
+    <w:lvl w:ilvl="1" w:tentative="1">
+      <w:start w:val="1"/>
+      <w:numFmt w:val="bullet"/>
+      <w:lvlText w:val=""/>
+      <w:lvlJc w:val="left"/>
+      <w:pPr>
+        <w:tabs>
+          <w:tab w:val="num" w:pos="1440"/>
+        </w:tabs>
+        <w:ind w:left="1440" w:hanging="360"/>
+      </w:pPr>
+      <w:rPr>
+        <w:rFonts w:ascii="Symbol" w:hAnsi="Symbol" w:hint="default"/>
+        <w:sz w:val="20"/>
+      </w:rPr>
+    </w:lvl>
+    <w:lvl w:ilvl="2" w:tentative="1">
+      <w:start w:val="1"/>
+      <w:numFmt w:val="bullet"/>
+      <w:lvlText w:val=""/>
+      <w:lvlJc w:val="left"/>
+      <w:pPr>
+        <w:tabs>
+          <w:tab w:val="num" w:pos="2160"/>
+        </w:tabs>
+        <w:ind w:left="2160" w:hanging="360"/>
+      </w:pPr>
+      <w:rPr>
+        <w:rFonts w:ascii="Symbol" w:hAnsi="Symbol" w:hint="default"/>
+        <w:sz w:val="20"/>
+      </w:rPr>
+    </w:lvl>
+    <w:lvl w:ilvl="3" w:tentative="1">
+      <w:start w:val="1"/>
+      <w:numFmt w:val="bullet"/>
+      <w:lvlText w:val=""/>
+      <w:lvlJc w:val="left"/>
+      <w:pPr>
+        <w:tabs>
+          <w:tab w:val="num" w:pos="2880"/>
+        </w:tabs>
+        <w:ind w:left="2880" w:hanging="360"/>
+      </w:pPr>
+      <w:rPr>
+        <w:rFonts w:ascii="Symbol" w:hAnsi="Symbol" w:hint="default"/>
+        <w:sz w:val="20"/>
+      </w:rPr>
+    </w:lvl>
+    <w:lvl w:ilvl="4" w:tentative="1">
+      <w:start w:val="1"/>
+      <w:numFmt w:val="bullet"/>
+      <w:lvlText w:val=""/>
+      <w:lvlJc w:val="left"/>
+      <w:pPr>
+        <w:tabs>
+          <w:tab w:val="num" w:pos="3600"/>
+        </w:tabs>
+        <w:ind w:left="3600" w:hanging="360"/>
+      </w:pPr>
+      <w:rPr>
+        <w:rFonts w:ascii="Symbol" w:hAnsi="Symbol" w:hint="default"/>
+        <w:sz w:val="20"/>
+      </w:rPr>
+    </w:lvl>
+    <w:lvl w:ilvl="5" w:tentative="1">
+      <w:start w:val="1"/>
+      <w:numFmt w:val="bullet"/>
+      <w:lvlText w:val=""/>
+      <w:lvlJc w:val="left"/>
+      <w:pPr>
+        <w:tabs>
+          <w:tab w:val="num" w:pos="4320"/>
+        </w:tabs>
+        <w:ind w:left="4320" w:hanging="360"/>
+      </w:pPr>
+      <w:rPr>
+        <w:rFonts w:ascii="Symbol" w:hAnsi="Symbol" w:hint="default"/>
+        <w:sz w:val="20"/>
+      </w:rPr>
+    </w:lvl>
+    <w:lvl w:ilvl="6" w:tentative="1">
+      <w:start w:val="1"/>
+      <w:numFmt w:val="bullet"/>
+      <w:lvlText w:val=""/>
+      <w:lvlJc w:val="left"/>
+      <w:pPr>
+        <w:tabs>
+          <w:tab w:val="num" w:pos="5040"/>
+        </w:tabs>
+        <w:ind w:left="5040" w:hanging="360"/>
+      </w:pPr>
+      <w:rPr>
+        <w:rFonts w:ascii="Symbol" w:hAnsi="Symbol" w:hint="default"/>
+        <w:sz w:val="20"/>
+      </w:rPr>
+    </w:lvl>
+    <w:lvl w:ilvl="7" w:tentative="1">
+      <w:start w:val="1"/>
+      <w:numFmt w:val="bullet"/>
+      <w:lvlText w:val=""/>
+      <w:lvlJc w:val="left"/>
+      <w:pPr>
+        <w:tabs>
+          <w:tab w:val="num" w:pos="5760"/>
+        </w:tabs>
+        <w:ind w:left="5760" w:hanging="360"/>
+      </w:pPr>
+      <w:rPr>
+        <w:rFonts w:ascii="Symbol" w:hAnsi="Symbol" w:hint="default"/>
+        <w:sz w:val="20"/>
+      </w:rPr>
+    </w:lvl>
+    <w:lvl w:ilvl="8" w:tentative="1">
+      <w:start w:val="1"/>
+      <w:numFmt w:val="bullet"/>
+      <w:lvlText w:val=""/>
+      <w:lvlJc w:val="left"/>
+      <w:pPr>
+        <w:tabs>
+          <w:tab w:val="num" w:pos="6480"/>
+        </w:tabs>
+        <w:ind w:left="6480" w:hanging="360"/>
+      </w:pPr>
+      <w:rPr>
+        <w:rFonts w:ascii="Symbol" w:hAnsi="Symbol" w:hint="default"/>
+        <w:sz w:val="20"/>
+      </w:rPr>
+    </w:lvl>
+  </w:abstractNum>
+  <w:abstractNum w:abstractNumId="2" w15:restartNumberingAfterBreak="0">
     <w:nsid w:val="429B7DDD"/>
     <w:multiLevelType w:val="multilevel"/>
     <w:tmpl w:val="C78E1AB8"/>
@@ -4296,7 +4972,7 @@
       </w:rPr>
     </w:lvl>
   </w:abstractNum>
-  <w:abstractNum w:abstractNumId="2" w15:restartNumberingAfterBreak="0">
+  <w:abstractNum w:abstractNumId="3" w15:restartNumberingAfterBreak="0">
     <w:nsid w:val="4D6D0A14"/>
     <w:multiLevelType w:val="multilevel"/>
     <w:tmpl w:val="8FA2C6D0"/>
@@ -4418,7 +5094,7 @@
       </w:pPr>
     </w:lvl>
   </w:abstractNum>
-  <w:abstractNum w:abstractNumId="3" w15:restartNumberingAfterBreak="0">
+  <w:abstractNum w:abstractNumId="4" w15:restartNumberingAfterBreak="0">
     <w:nsid w:val="4D7241E5"/>
     <w:multiLevelType w:val="multilevel"/>
     <w:tmpl w:val="7B201AEA"/>
@@ -4558,7 +5234,7 @@
       </w:rPr>
     </w:lvl>
   </w:abstractNum>
-  <w:abstractNum w:abstractNumId="4" w15:restartNumberingAfterBreak="0">
+  <w:abstractNum w:abstractNumId="5" w15:restartNumberingAfterBreak="0">
     <w:nsid w:val="631A16A7"/>
     <w:multiLevelType w:val="multilevel"/>
     <w:tmpl w:val="74E86AD2"/>
@@ -4698,7 +5374,7 @@
       </w:rPr>
     </w:lvl>
   </w:abstractNum>
-  <w:abstractNum w:abstractNumId="5" w15:restartNumberingAfterBreak="0">
+  <w:abstractNum w:abstractNumId="6" w15:restartNumberingAfterBreak="0">
     <w:nsid w:val="6D0B1A89"/>
     <w:multiLevelType w:val="multilevel"/>
     <w:tmpl w:val="653AC396"/>
@@ -4838,23 +5514,26 @@
       </w:rPr>
     </w:lvl>
   </w:abstractNum>
-  <w:num w:numId="1" w16cid:durableId="1748528381">
+  <w:num w:numId="1">
+    <w:abstractNumId w:val="5"/>
+  </w:num>
+  <w:num w:numId="2">
+    <w:abstractNumId w:val="2"/>
+  </w:num>
+  <w:num w:numId="3">
     <w:abstractNumId w:val="4"/>
   </w:num>
-  <w:num w:numId="2" w16cid:durableId="378480743">
-    <w:abstractNumId w:val="1"/>
+  <w:num w:numId="4">
+    <w:abstractNumId w:val="0"/>
   </w:num>
-  <w:num w:numId="3" w16cid:durableId="1842356807">
+  <w:num w:numId="5">
+    <w:abstractNumId w:val="6"/>
+  </w:num>
+  <w:num w:numId="6">
     <w:abstractNumId w:val="3"/>
   </w:num>
-  <w:num w:numId="4" w16cid:durableId="779881243">
-    <w:abstractNumId w:val="0"/>
-  </w:num>
-  <w:num w:numId="5" w16cid:durableId="304241395">
-    <w:abstractNumId w:val="5"/>
-  </w:num>
-  <w:num w:numId="6" w16cid:durableId="256333768">
-    <w:abstractNumId w:val="2"/>
+  <w:num w:numId="7">
+    <w:abstractNumId w:val="1"/>
   </w:num>
 </w:numbering>
 </file>

</xml_diff>